<commit_message>
Ajustes na documentação do projeto
Foram criadas novas colunas na base de dados, ou seja foi necessário atualizar relatório, markdown, pdf e apresentação.

Anexada também uma imagem das relações.

Criado também ficheiro SQL aqua point, primeira versão.
</commit_message>
<xml_diff>
--- a/[Documentos]/Segunda Entrega/Relatorio_Aqua_Point.docx
+++ b/[Documentos]/Segunda Entrega/Relatorio_Aqua_Point.docx
@@ -5967,7 +5967,7 @@
                 <w14:ligatures w14:val="standardContextual"/>
               </w:rPr>
               <w:drawing>
-                <wp:inline distT="0" distB="0" distL="0" distR="0" wp14:anchorId="3908E548" wp14:editId="26B523E0">
+                <wp:inline distT="0" distB="0" distL="0" distR="0" wp14:anchorId="3908E548" wp14:editId="3F61BF45">
                   <wp:extent cx="1143000" cy="1279525"/>
                   <wp:effectExtent l="0" t="0" r="0" b="0"/>
                   <wp:docPr id="284558825" name="Imagem 8"/>
@@ -7410,7 +7410,7 @@
                 <w14:ligatures w14:val="standardContextual"/>
               </w:rPr>
               <w:drawing>
-                <wp:inline distT="0" distB="0" distL="0" distR="0" wp14:anchorId="77DF8787" wp14:editId="194FD543">
+                <wp:inline distT="0" distB="0" distL="0" distR="0" wp14:anchorId="77DF8787" wp14:editId="46F1A55D">
                   <wp:extent cx="1282889" cy="1247775"/>
                   <wp:effectExtent l="0" t="0" r="0" b="0"/>
                   <wp:docPr id="26702981" name="Imagem 14" descr="Uma imagem com captura de ecrã, símbolo, Saturação de cores, quadrado&#10;&#10;Descrição gerada automaticamente"/>
@@ -7672,7 +7672,7 @@
                 <w14:ligatures w14:val="standardContextual"/>
               </w:rPr>
               <w:drawing>
-                <wp:inline distT="0" distB="0" distL="0" distR="0" wp14:anchorId="6E695037" wp14:editId="119B992C">
+                <wp:inline distT="0" distB="0" distL="0" distR="0" wp14:anchorId="6E695037" wp14:editId="557364DF">
                   <wp:extent cx="1285079" cy="1249905"/>
                   <wp:effectExtent l="0" t="0" r="0" b="7620"/>
                   <wp:docPr id="894280412" name="Imagem 14"/>
@@ -12680,11 +12680,14 @@
         <w:jc w:val="right"/>
       </w:pPr>
       <w:r>
+        <w:rPr>
+          <w:noProof/>
+        </w:rPr>
         <w:drawing>
-          <wp:inline distT="0" distB="0" distL="0" distR="0" wp14:anchorId="7AF3A18A" wp14:editId="795698CF">
-            <wp:extent cx="5553710" cy="1817370"/>
-            <wp:effectExtent l="0" t="0" r="8890" b="0"/>
-            <wp:docPr id="362622628" name="Imagem 1" descr="Uma imagem com texto, captura de ecrã, Tipo de letra, recibo&#10;&#10;Os conteúdos gerados por IA podem estar incorretos."/>
+          <wp:inline distT="0" distB="0" distL="0" distR="0" wp14:anchorId="7AF3A18A" wp14:editId="52068125">
+            <wp:extent cx="5553710" cy="1805597"/>
+            <wp:effectExtent l="0" t="0" r="0" b="4445"/>
+            <wp:docPr id="362622628" name="Imagem 1"/>
             <wp:cNvGraphicFramePr>
               <a:graphicFrameLocks xmlns:a="http://schemas.openxmlformats.org/drawingml/2006/main" noChangeAspect="1"/>
             </wp:cNvGraphicFramePr>
@@ -12692,11 +12695,17 @@
               <a:graphicData uri="http://schemas.openxmlformats.org/drawingml/2006/picture">
                 <pic:pic xmlns:pic="http://schemas.openxmlformats.org/drawingml/2006/picture">
                   <pic:nvPicPr>
-                    <pic:cNvPr id="362622628" name="Imagem 1" descr="Uma imagem com texto, captura de ecrã, Tipo de letra, recibo&#10;&#10;Os conteúdos gerados por IA podem estar incorretos."/>
+                    <pic:cNvPr id="362622628" name="Imagem 1"/>
                     <pic:cNvPicPr/>
                   </pic:nvPicPr>
                   <pic:blipFill>
-                    <a:blip r:embed="rId37"/>
+                    <a:blip r:embed="rId37">
+                      <a:extLst>
+                        <a:ext uri="{28A0092B-C50C-407E-A947-70E740481C1C}">
+                          <a14:useLocalDpi xmlns:a14="http://schemas.microsoft.com/office/drawing/2010/main" val="0"/>
+                        </a:ext>
+                      </a:extLst>
+                    </a:blip>
                     <a:stretch>
                       <a:fillRect/>
                     </a:stretch>
@@ -12704,7 +12713,7 @@
                   <pic:spPr>
                     <a:xfrm>
                       <a:off x="0" y="0"/>
-                      <a:ext cx="5553710" cy="1817370"/>
+                      <a:ext cx="5553710" cy="1805597"/>
                     </a:xfrm>
                     <a:prstGeom prst="rect">
                       <a:avLst/>
@@ -12721,20 +12730,53 @@
       <w:pPr>
         <w:pStyle w:val="Legenda"/>
         <w:jc w:val="center"/>
+        <w:rPr>
+          <w:color w:val="auto"/>
+        </w:rPr>
       </w:pPr>
       <w:bookmarkStart w:id="42" w:name="_Toc211438336"/>
       <w:r>
+        <w:rPr>
+          <w:color w:val="auto"/>
+        </w:rPr>
         <w:t xml:space="preserve">Figura </w:t>
       </w:r>
-      <w:fldSimple w:instr=" SEQ Figura \* ARABIC ">
-        <w:r>
-          <w:rPr>
-            <w:noProof/>
-          </w:rPr>
-          <w:t>13</w:t>
-        </w:r>
-      </w:fldSimple>
-      <w:r>
+      <w:r>
+        <w:rPr>
+          <w:color w:val="auto"/>
+        </w:rPr>
+        <w:fldChar w:fldCharType="begin"/>
+      </w:r>
+      <w:r>
+        <w:rPr>
+          <w:color w:val="auto"/>
+        </w:rPr>
+        <w:instrText xml:space="preserve"> SEQ Figura \* ARABIC </w:instrText>
+      </w:r>
+      <w:r>
+        <w:rPr>
+          <w:color w:val="auto"/>
+        </w:rPr>
+        <w:fldChar w:fldCharType="separate"/>
+      </w:r>
+      <w:r>
+        <w:rPr>
+          <w:noProof/>
+          <w:color w:val="auto"/>
+        </w:rPr>
+        <w:t>13</w:t>
+      </w:r>
+      <w:r>
+        <w:rPr>
+          <w:noProof/>
+          <w:color w:val="auto"/>
+        </w:rPr>
+        <w:fldChar w:fldCharType="end"/>
+      </w:r>
+      <w:r>
+        <w:rPr>
+          <w:color w:val="auto"/>
+        </w:rPr>
         <w:t xml:space="preserve"> - Entidades e atributos da base de dados</w:t>
       </w:r>
       <w:bookmarkEnd w:id="42"/>
@@ -12760,6 +12802,9 @@
         <w:jc w:val="right"/>
       </w:pPr>
       <w:r>
+        <w:rPr>
+          <w:noProof/>
+        </w:rPr>
         <w:drawing>
           <wp:inline distT="0" distB="0" distL="0" distR="0" wp14:anchorId="72345990" wp14:editId="067A0196">
             <wp:extent cx="5622290" cy="2377440"/>
@@ -12816,20 +12861,53 @@
       <w:pPr>
         <w:pStyle w:val="Legenda"/>
         <w:jc w:val="center"/>
+        <w:rPr>
+          <w:color w:val="auto"/>
+        </w:rPr>
       </w:pPr>
       <w:bookmarkStart w:id="44" w:name="_Toc211438337"/>
       <w:r>
+        <w:rPr>
+          <w:color w:val="auto"/>
+        </w:rPr>
         <w:t xml:space="preserve">Figura </w:t>
       </w:r>
-      <w:fldSimple w:instr=" SEQ Figura \* ARABIC ">
-        <w:r>
-          <w:rPr>
-            <w:noProof/>
-          </w:rPr>
-          <w:t>14</w:t>
-        </w:r>
-      </w:fldSimple>
-      <w:r>
+      <w:r>
+        <w:rPr>
+          <w:color w:val="auto"/>
+        </w:rPr>
+        <w:fldChar w:fldCharType="begin"/>
+      </w:r>
+      <w:r>
+        <w:rPr>
+          <w:color w:val="auto"/>
+        </w:rPr>
+        <w:instrText xml:space="preserve"> SEQ Figura \* ARABIC </w:instrText>
+      </w:r>
+      <w:r>
+        <w:rPr>
+          <w:color w:val="auto"/>
+        </w:rPr>
+        <w:fldChar w:fldCharType="separate"/>
+      </w:r>
+      <w:r>
+        <w:rPr>
+          <w:noProof/>
+          <w:color w:val="auto"/>
+        </w:rPr>
+        <w:t>14</w:t>
+      </w:r>
+      <w:r>
+        <w:rPr>
+          <w:noProof/>
+          <w:color w:val="auto"/>
+        </w:rPr>
+        <w:fldChar w:fldCharType="end"/>
+      </w:r>
+      <w:r>
+        <w:rPr>
+          <w:color w:val="auto"/>
+        </w:rPr>
         <w:t xml:space="preserve"> - Diagrama da base de dados</w:t>
       </w:r>
       <w:bookmarkEnd w:id="44"/>
@@ -18325,14 +18403,6 @@
 </file>
 
 <file path=customXml/item1.xml><?xml version="1.0" encoding="utf-8"?>
-<p:properties xmlns:p="http://schemas.microsoft.com/office/2006/metadata/properties" xmlns:xsi="http://www.w3.org/2001/XMLSchema-instance" xmlns:pc="http://schemas.microsoft.com/office/infopath/2007/PartnerControls">
-  <documentManagement>
-    <ReferenceId xmlns="b79bcf42-febc-42c8-bfd8-1799b06a158c" xsi:nil="true"/>
-  </documentManagement>
-</p:properties>
-</file>
-
-<file path=customXml/item2.xml><?xml version="1.0" encoding="utf-8"?>
 <b:Sources xmlns:b="http://schemas.openxmlformats.org/officeDocument/2006/bibliography" xmlns="http://schemas.openxmlformats.org/officeDocument/2006/bibliography" SelectedStyle="\APASixthEditionOfficeOnline.xsl" StyleName="APA" Version="6">
   <b:Source>
     <b:Tag>Faz24</b:Tag>
@@ -18487,16 +18557,15 @@
 </b:Sources>
 </file>
 
-<file path=customXml/item3.xml><?xml version="1.0" encoding="utf-8"?>
-<?mso-contentType ?>
-<FormTemplates xmlns="http://schemas.microsoft.com/sharepoint/v3/contenttype/forms">
-  <Display>DocumentLibraryForm</Display>
-  <Edit>DocumentLibraryForm</Edit>
-  <New>DocumentLibraryForm</New>
-</FormTemplates>
+<file path=customXml/item2.xml><?xml version="1.0" encoding="utf-8"?>
+<p:properties xmlns:p="http://schemas.microsoft.com/office/2006/metadata/properties" xmlns:xsi="http://www.w3.org/2001/XMLSchema-instance" xmlns:pc="http://schemas.microsoft.com/office/infopath/2007/PartnerControls">
+  <documentManagement>
+    <ReferenceId xmlns="b79bcf42-febc-42c8-bfd8-1799b06a158c" xsi:nil="true"/>
+  </documentManagement>
+</p:properties>
 </file>
 
-<file path=customXml/item4.xml><?xml version="1.0" encoding="utf-8"?>
+<file path=customXml/item3.xml><?xml version="1.0" encoding="utf-8"?>
 <ct:contentTypeSchema xmlns:ct="http://schemas.microsoft.com/office/2006/metadata/contentType" xmlns:ma="http://schemas.microsoft.com/office/2006/metadata/properties/metaAttributes" ct:_="" ma:_="" ma:contentTypeName="Documento" ma:contentTypeID="0x010100AAA014F07BA3524A9546F20DDB1EC572" ma:contentTypeVersion="7" ma:contentTypeDescription="Criar um novo documento." ma:contentTypeScope="" ma:versionID="60017212d7aeef75373f63e13daa027c">
   <xsd:schema xmlns:xsd="http://www.w3.org/2001/XMLSchema" xmlns:xs="http://www.w3.org/2001/XMLSchema" xmlns:p="http://schemas.microsoft.com/office/2006/metadata/properties" xmlns:ns2="b79bcf42-febc-42c8-bfd8-1799b06a158c" xmlns:ns3="cbc7956b-1ba7-4aac-a59d-60d58a1d6fec" targetNamespace="http://schemas.microsoft.com/office/2006/metadata/properties" ma:root="true" ma:fieldsID="fadcf7bc0ada00f1eeecbb0313ad9fb3" ns2:_="" ns3:_="">
     <xsd:import namespace="b79bcf42-febc-42c8-bfd8-1799b06a158c"/>
@@ -18679,7 +18748,24 @@
 </ct:contentTypeSchema>
 </file>
 
+<file path=customXml/item4.xml><?xml version="1.0" encoding="utf-8"?>
+<?mso-contentType ?>
+<FormTemplates xmlns="http://schemas.microsoft.com/sharepoint/v3/contenttype/forms">
+  <Display>DocumentLibraryForm</Display>
+  <Edit>DocumentLibraryForm</Edit>
+  <New>DocumentLibraryForm</New>
+</FormTemplates>
+</file>
+
 <file path=customXml/itemProps1.xml><?xml version="1.0" encoding="utf-8"?>
+<ds:datastoreItem xmlns:ds="http://schemas.openxmlformats.org/officeDocument/2006/customXml" ds:itemID="{09F58E44-45FC-4BA2-8E9B-EC7DD706E6FF}">
+  <ds:schemaRefs>
+    <ds:schemaRef ds:uri="http://schemas.openxmlformats.org/officeDocument/2006/bibliography"/>
+  </ds:schemaRefs>
+</ds:datastoreItem>
+</file>
+
+<file path=customXml/itemProps2.xml><?xml version="1.0" encoding="utf-8"?>
 <ds:datastoreItem xmlns:ds="http://schemas.openxmlformats.org/officeDocument/2006/customXml" ds:itemID="{BEF5F509-0E06-45EA-8AD8-18E0C4621101}">
   <ds:schemaRefs>
     <ds:schemaRef ds:uri="http://schemas.microsoft.com/office/2006/metadata/properties"/>
@@ -18689,23 +18775,7 @@
 </ds:datastoreItem>
 </file>
 
-<file path=customXml/itemProps2.xml><?xml version="1.0" encoding="utf-8"?>
-<ds:datastoreItem xmlns:ds="http://schemas.openxmlformats.org/officeDocument/2006/customXml" ds:itemID="{09F58E44-45FC-4BA2-8E9B-EC7DD706E6FF}">
-  <ds:schemaRefs>
-    <ds:schemaRef ds:uri="http://schemas.openxmlformats.org/officeDocument/2006/bibliography"/>
-  </ds:schemaRefs>
-</ds:datastoreItem>
-</file>
-
 <file path=customXml/itemProps3.xml><?xml version="1.0" encoding="utf-8"?>
-<ds:datastoreItem xmlns:ds="http://schemas.openxmlformats.org/officeDocument/2006/customXml" ds:itemID="{4B66BD3C-486A-429E-9611-507EE3A9E685}">
-  <ds:schemaRefs>
-    <ds:schemaRef ds:uri="http://schemas.microsoft.com/sharepoint/v3/contenttype/forms"/>
-  </ds:schemaRefs>
-</ds:datastoreItem>
-</file>
-
-<file path=customXml/itemProps4.xml><?xml version="1.0" encoding="utf-8"?>
 <ds:datastoreItem xmlns:ds="http://schemas.openxmlformats.org/officeDocument/2006/customXml" ds:itemID="{960F962C-5E5B-46C6-98BD-E8C121531E7C}">
   <ds:schemaRefs>
     <ds:schemaRef ds:uri="http://schemas.microsoft.com/office/2006/metadata/contentType"/>
@@ -18722,4 +18792,12 @@
     <ds:schemaRef ds:uri="http://schemas.microsoft.com/internal/obd"/>
   </ds:schemaRefs>
 </ds:datastoreItem>
+</file>
+
+<file path=customXml/itemProps4.xml><?xml version="1.0" encoding="utf-8"?>
+<ds:datastoreItem xmlns:ds="http://schemas.openxmlformats.org/officeDocument/2006/customXml" ds:itemID="{4B66BD3C-486A-429E-9611-507EE3A9E685}">
+  <ds:schemaRefs>
+    <ds:schemaRef ds:uri="http://schemas.microsoft.com/sharepoint/v3/contenttype/forms"/>
+  </ds:schemaRefs>
+</ds:datastoreItem>
 </file>
</xml_diff>

<commit_message>
Ajustes na base de dados do projeto
Remoção da coluna coords da tabela Aqua_Points

Adição das colunas "latitude" e "longitude" na tabela Aqua_Points

Atualização dos documentos para refletir essas alterações
</commit_message>
<xml_diff>
--- a/[Documentos]/Segunda Entrega/Relatorio_Aqua_Point.docx
+++ b/[Documentos]/Segunda Entrega/Relatorio_Aqua_Point.docx
@@ -5967,7 +5967,7 @@
                 <w14:ligatures w14:val="standardContextual"/>
               </w:rPr>
               <w:drawing>
-                <wp:inline distT="0" distB="0" distL="0" distR="0" wp14:anchorId="3908E548" wp14:editId="3F61BF45">
+                <wp:inline distT="0" distB="0" distL="0" distR="0" wp14:anchorId="3908E548" wp14:editId="44147CB9">
                   <wp:extent cx="1143000" cy="1279525"/>
                   <wp:effectExtent l="0" t="0" r="0" b="0"/>
                   <wp:docPr id="284558825" name="Imagem 8"/>
@@ -7410,7 +7410,7 @@
                 <w14:ligatures w14:val="standardContextual"/>
               </w:rPr>
               <w:drawing>
-                <wp:inline distT="0" distB="0" distL="0" distR="0" wp14:anchorId="77DF8787" wp14:editId="46F1A55D">
+                <wp:inline distT="0" distB="0" distL="0" distR="0" wp14:anchorId="77DF8787" wp14:editId="6D71DC11">
                   <wp:extent cx="1282889" cy="1247775"/>
                   <wp:effectExtent l="0" t="0" r="0" b="0"/>
                   <wp:docPr id="26702981" name="Imagem 14" descr="Uma imagem com captura de ecrã, símbolo, Saturação de cores, quadrado&#10;&#10;Descrição gerada automaticamente"/>
@@ -7672,7 +7672,7 @@
                 <w14:ligatures w14:val="standardContextual"/>
               </w:rPr>
               <w:drawing>
-                <wp:inline distT="0" distB="0" distL="0" distR="0" wp14:anchorId="6E695037" wp14:editId="557364DF">
+                <wp:inline distT="0" distB="0" distL="0" distR="0" wp14:anchorId="6E695037" wp14:editId="71A54C6D">
                   <wp:extent cx="1285079" cy="1249905"/>
                   <wp:effectExtent l="0" t="0" r="0" b="7620"/>
                   <wp:docPr id="894280412" name="Imagem 14"/>
@@ -12684,9 +12684,9 @@
           <w:noProof/>
         </w:rPr>
         <w:drawing>
-          <wp:inline distT="0" distB="0" distL="0" distR="0" wp14:anchorId="7AF3A18A" wp14:editId="52068125">
-            <wp:extent cx="5553710" cy="1805597"/>
-            <wp:effectExtent l="0" t="0" r="0" b="4445"/>
+          <wp:inline distT="0" distB="0" distL="0" distR="0" wp14:anchorId="7AF3A18A" wp14:editId="49E1AC8C">
+            <wp:extent cx="6050280" cy="1805194"/>
+            <wp:effectExtent l="0" t="0" r="0" b="5080"/>
             <wp:docPr id="362622628" name="Imagem 1"/>
             <wp:cNvGraphicFramePr>
               <a:graphicFrameLocks xmlns:a="http://schemas.openxmlformats.org/drawingml/2006/main" noChangeAspect="1"/>
@@ -12713,7 +12713,7 @@
                   <pic:spPr>
                     <a:xfrm>
                       <a:off x="0" y="0"/>
-                      <a:ext cx="5553710" cy="1805597"/>
+                      <a:ext cx="6068910" cy="1810753"/>
                     </a:xfrm>
                     <a:prstGeom prst="rect">
                       <a:avLst/>
@@ -18403,6 +18403,14 @@
 </file>
 
 <file path=customXml/item1.xml><?xml version="1.0" encoding="utf-8"?>
+<p:properties xmlns:p="http://schemas.microsoft.com/office/2006/metadata/properties" xmlns:xsi="http://www.w3.org/2001/XMLSchema-instance" xmlns:pc="http://schemas.microsoft.com/office/infopath/2007/PartnerControls">
+  <documentManagement>
+    <ReferenceId xmlns="b79bcf42-febc-42c8-bfd8-1799b06a158c" xsi:nil="true"/>
+  </documentManagement>
+</p:properties>
+</file>
+
+<file path=customXml/item2.xml><?xml version="1.0" encoding="utf-8"?>
 <b:Sources xmlns:b="http://schemas.openxmlformats.org/officeDocument/2006/bibliography" xmlns="http://schemas.openxmlformats.org/officeDocument/2006/bibliography" SelectedStyle="\APASixthEditionOfficeOnline.xsl" StyleName="APA" Version="6">
   <b:Source>
     <b:Tag>Faz24</b:Tag>
@@ -18557,15 +18565,16 @@
 </b:Sources>
 </file>
 
-<file path=customXml/item2.xml><?xml version="1.0" encoding="utf-8"?>
-<p:properties xmlns:p="http://schemas.microsoft.com/office/2006/metadata/properties" xmlns:xsi="http://www.w3.org/2001/XMLSchema-instance" xmlns:pc="http://schemas.microsoft.com/office/infopath/2007/PartnerControls">
-  <documentManagement>
-    <ReferenceId xmlns="b79bcf42-febc-42c8-bfd8-1799b06a158c" xsi:nil="true"/>
-  </documentManagement>
-</p:properties>
+<file path=customXml/item3.xml><?xml version="1.0" encoding="utf-8"?>
+<?mso-contentType ?>
+<FormTemplates xmlns="http://schemas.microsoft.com/sharepoint/v3/contenttype/forms">
+  <Display>DocumentLibraryForm</Display>
+  <Edit>DocumentLibraryForm</Edit>
+  <New>DocumentLibraryForm</New>
+</FormTemplates>
 </file>
 
-<file path=customXml/item3.xml><?xml version="1.0" encoding="utf-8"?>
+<file path=customXml/item4.xml><?xml version="1.0" encoding="utf-8"?>
 <ct:contentTypeSchema xmlns:ct="http://schemas.microsoft.com/office/2006/metadata/contentType" xmlns:ma="http://schemas.microsoft.com/office/2006/metadata/properties/metaAttributes" ct:_="" ma:_="" ma:contentTypeName="Documento" ma:contentTypeID="0x010100AAA014F07BA3524A9546F20DDB1EC572" ma:contentTypeVersion="7" ma:contentTypeDescription="Criar um novo documento." ma:contentTypeScope="" ma:versionID="60017212d7aeef75373f63e13daa027c">
   <xsd:schema xmlns:xsd="http://www.w3.org/2001/XMLSchema" xmlns:xs="http://www.w3.org/2001/XMLSchema" xmlns:p="http://schemas.microsoft.com/office/2006/metadata/properties" xmlns:ns2="b79bcf42-febc-42c8-bfd8-1799b06a158c" xmlns:ns3="cbc7956b-1ba7-4aac-a59d-60d58a1d6fec" targetNamespace="http://schemas.microsoft.com/office/2006/metadata/properties" ma:root="true" ma:fieldsID="fadcf7bc0ada00f1eeecbb0313ad9fb3" ns2:_="" ns3:_="">
     <xsd:import namespace="b79bcf42-febc-42c8-bfd8-1799b06a158c"/>
@@ -18748,24 +18757,7 @@
 </ct:contentTypeSchema>
 </file>
 
-<file path=customXml/item4.xml><?xml version="1.0" encoding="utf-8"?>
-<?mso-contentType ?>
-<FormTemplates xmlns="http://schemas.microsoft.com/sharepoint/v3/contenttype/forms">
-  <Display>DocumentLibraryForm</Display>
-  <Edit>DocumentLibraryForm</Edit>
-  <New>DocumentLibraryForm</New>
-</FormTemplates>
-</file>
-
 <file path=customXml/itemProps1.xml><?xml version="1.0" encoding="utf-8"?>
-<ds:datastoreItem xmlns:ds="http://schemas.openxmlformats.org/officeDocument/2006/customXml" ds:itemID="{09F58E44-45FC-4BA2-8E9B-EC7DD706E6FF}">
-  <ds:schemaRefs>
-    <ds:schemaRef ds:uri="http://schemas.openxmlformats.org/officeDocument/2006/bibliography"/>
-  </ds:schemaRefs>
-</ds:datastoreItem>
-</file>
-
-<file path=customXml/itemProps2.xml><?xml version="1.0" encoding="utf-8"?>
 <ds:datastoreItem xmlns:ds="http://schemas.openxmlformats.org/officeDocument/2006/customXml" ds:itemID="{BEF5F509-0E06-45EA-8AD8-18E0C4621101}">
   <ds:schemaRefs>
     <ds:schemaRef ds:uri="http://schemas.microsoft.com/office/2006/metadata/properties"/>
@@ -18775,7 +18767,23 @@
 </ds:datastoreItem>
 </file>
 
+<file path=customXml/itemProps2.xml><?xml version="1.0" encoding="utf-8"?>
+<ds:datastoreItem xmlns:ds="http://schemas.openxmlformats.org/officeDocument/2006/customXml" ds:itemID="{09F58E44-45FC-4BA2-8E9B-EC7DD706E6FF}">
+  <ds:schemaRefs>
+    <ds:schemaRef ds:uri="http://schemas.openxmlformats.org/officeDocument/2006/bibliography"/>
+  </ds:schemaRefs>
+</ds:datastoreItem>
+</file>
+
 <file path=customXml/itemProps3.xml><?xml version="1.0" encoding="utf-8"?>
+<ds:datastoreItem xmlns:ds="http://schemas.openxmlformats.org/officeDocument/2006/customXml" ds:itemID="{4B66BD3C-486A-429E-9611-507EE3A9E685}">
+  <ds:schemaRefs>
+    <ds:schemaRef ds:uri="http://schemas.microsoft.com/sharepoint/v3/contenttype/forms"/>
+  </ds:schemaRefs>
+</ds:datastoreItem>
+</file>
+
+<file path=customXml/itemProps4.xml><?xml version="1.0" encoding="utf-8"?>
 <ds:datastoreItem xmlns:ds="http://schemas.openxmlformats.org/officeDocument/2006/customXml" ds:itemID="{960F962C-5E5B-46C6-98BD-E8C121531E7C}">
   <ds:schemaRefs>
     <ds:schemaRef ds:uri="http://schemas.microsoft.com/office/2006/metadata/contentType"/>
@@ -18792,12 +18800,4 @@
     <ds:schemaRef ds:uri="http://schemas.microsoft.com/internal/obd"/>
   </ds:schemaRefs>
 </ds:datastoreItem>
-</file>
-
-<file path=customXml/itemProps4.xml><?xml version="1.0" encoding="utf-8"?>
-<ds:datastoreItem xmlns:ds="http://schemas.openxmlformats.org/officeDocument/2006/customXml" ds:itemID="{4B66BD3C-486A-429E-9611-507EE3A9E685}">
-  <ds:schemaRefs>
-    <ds:schemaRef ds:uri="http://schemas.microsoft.com/sharepoint/v3/contenttype/forms"/>
-  </ds:schemaRefs>
-</ds:datastoreItem>
 </file>
</xml_diff>